<commit_message>
R-2.6 add traffic tab for rest api calls
</commit_message>
<xml_diff>
--- a/Configuring the SSO Environment Simulator.docx
+++ b/Configuring the SSO Environment Simulator.docx
@@ -72,7 +72,27 @@
       </w:r>
       <w:proofErr w:type="spellEnd"/>
       <w:r>
-        <w:t xml:space="preserve"> solution with http web agents that proxy to back end a</w:t>
+        <w:t xml:space="preserve"> solution with http web </w:t>
+      </w:r>
+      <w:proofErr w:type="gramStart"/>
+      <w:r>
+        <w:t xml:space="preserve">agents </w:t>
+      </w:r>
+      <w:r>
+        <w:t xml:space="preserve"> and</w:t>
+      </w:r>
+      <w:proofErr w:type="gramEnd"/>
+      <w:r>
+        <w:t xml:space="preserve"> reverse </w:t>
+      </w:r>
+      <w:r>
+        <w:t>prox</w:t>
+      </w:r>
+      <w:r>
+        <w:t>ies to route traffic</w:t>
+      </w:r>
+      <w:r>
+        <w:t xml:space="preserve"> to back end a</w:t>
       </w:r>
       <w:r>
         <w:t xml:space="preserve">pplications as shown in </w:t>
@@ -100,6 +120,17 @@
       </w:r>
       <w:r>
         <w:t>.</w:t>
+      </w:r>
+      <w:r>
+        <w:t xml:space="preserve"> Inherent in this environment is that all applications appear to be on the same domain server. Some </w:t>
+      </w:r>
+      <w:proofErr w:type="gramStart"/>
+      <w:r>
+        <w:t>number of top level directory paths are</w:t>
+      </w:r>
+      <w:proofErr w:type="gramEnd"/>
+      <w:r>
+        <w:t xml:space="preserve"> used to uniquely identify a specific application and route traffic to that application after it has passed through the agent.</w:t>
       </w:r>
     </w:p>
     <w:p>
@@ -171,15 +202,7 @@
     </w:p>
     <w:p>
       <w:r>
-        <w:t xml:space="preserve">Inherent in this environment is that all applications appear to be on the same domain server. Some </w:t>
-      </w:r>
-      <w:proofErr w:type="gramStart"/>
-      <w:r>
-        <w:t>number of top level directory paths are</w:t>
-      </w:r>
-      <w:proofErr w:type="gramEnd"/>
-      <w:r>
-        <w:t xml:space="preserve"> used to uniquely identify a specific application and route traffic to that application from the agent. For example, https://labs.lds.org/mls/mbr/… identifies the MLS Web member application and all URLs starting with /</w:t>
+        <w:t>For example, https://labs.lds.org/mls/mbr/… identifies the MLS Web member application and all URLs starting with /</w:t>
       </w:r>
       <w:proofErr w:type="spellStart"/>
       <w:r>
@@ -224,62 +247,284 @@
       </w:r>
     </w:p>
     <w:p>
+      <w:pPr>
+        <w:pStyle w:val="Heading2"/>
+      </w:pPr>
       <w:r>
         <w:lastRenderedPageBreak/>
         <w:br/>
       </w:r>
       <w:r>
-        <w:t xml:space="preserve">The mapping of incoming traffic for a single site to various backend applications is known as reverse </w:t>
-      </w:r>
-      <w:proofErr w:type="spellStart"/>
-      <w:r>
-        <w:t>proxying</w:t>
-      </w:r>
-      <w:proofErr w:type="spellEnd"/>
-      <w:r>
-        <w:t xml:space="preserve">. The simulator supports this feature through </w:t>
-      </w:r>
-      <w:r>
-        <w:t>configuring what are</w:t>
+        <w:t xml:space="preserve">Reverse </w:t>
+      </w:r>
+      <w:proofErr w:type="spellStart"/>
+      <w:r>
+        <w:t>Proxying</w:t>
+      </w:r>
+      <w:proofErr w:type="spellEnd"/>
+      <w:r>
+        <w:t xml:space="preserve"> and Enforcement</w:t>
+      </w:r>
+    </w:p>
+    <w:p>
+      <w:r>
+        <w:t xml:space="preserve">As shown in </w:t>
+      </w:r>
+      <w:r>
+        <w:fldChar w:fldCharType="begin"/>
+      </w:r>
+      <w:r>
+        <w:instrText xml:space="preserve"> REF _Ref248935009 \h </w:instrText>
+      </w:r>
+      <w:r>
+        <w:fldChar w:fldCharType="separate"/>
+      </w:r>
+      <w:r>
+        <w:t xml:space="preserve">Figure </w:t>
+      </w:r>
+      <w:r>
+        <w:rPr>
+          <w:noProof/>
+        </w:rPr>
+        <w:t>1</w:t>
+      </w:r>
+      <w:r>
+        <w:fldChar w:fldCharType="end"/>
+      </w:r>
+      <w:r>
+        <w:t>,</w:t>
       </w:r>
       <w:r>
         <w:t xml:space="preserve"> </w:t>
       </w:r>
       <w:r>
-        <w:t xml:space="preserve">known </w:t>
-      </w:r>
-      <w:r>
-        <w:t>as context mapping</w:t>
-      </w:r>
-      <w:r>
-        <w:t>s</w:t>
-      </w:r>
-      <w:r>
-        <w:t xml:space="preserve"> as </w:t>
-      </w:r>
-      <w:r>
-        <w:t xml:space="preserve">is explained in </w:t>
-      </w:r>
+        <w:t xml:space="preserve">traffic to the site </w:t>
+      </w:r>
+      <w:r>
+        <w:t>is</w:t>
+      </w:r>
+      <w:r>
+        <w:t xml:space="preserve"> resolved by DNS to hit a </w:t>
+      </w:r>
+      <w:r>
+        <w:t xml:space="preserve">special </w:t>
+      </w:r>
+      <w:r>
+        <w:t xml:space="preserve">reverse proxy known </w:t>
+      </w:r>
+      <w:r>
+        <w:t xml:space="preserve">in </w:t>
+      </w:r>
+      <w:proofErr w:type="spellStart"/>
+      <w:r>
+        <w:t>opensso</w:t>
+      </w:r>
+      <w:proofErr w:type="spellEnd"/>
+      <w:r>
+        <w:t xml:space="preserve"> terminology</w:t>
+      </w:r>
+      <w:r>
+        <w:t xml:space="preserve"> as an agent. An agent looks at each request and checks to see if that URL is in a list of unenforced URLs. If so then the traffic is </w:t>
+      </w:r>
+      <w:proofErr w:type="spellStart"/>
+      <w:r>
+        <w:t>proxied</w:t>
+      </w:r>
+      <w:proofErr w:type="spellEnd"/>
+      <w:r>
+        <w:t xml:space="preserve"> on to the appropriate application server cluster. If not then it must ensure access by the user is allowed. If the user does not have a currently active session the agent redirects the user agent to a sign-in page</w:t>
+      </w:r>
+      <w:r>
+        <w:t>. This sign-in page</w:t>
+      </w:r>
+      <w:r>
+        <w:t xml:space="preserve"> also happens to be a</w:t>
+      </w:r>
+      <w:r>
+        <w:t xml:space="preserve">n application protected by the agent but its URLs are included </w:t>
+      </w:r>
+      <w:r>
+        <w:t>in the unenforced list</w:t>
+      </w:r>
+      <w:r>
+        <w:t xml:space="preserve"> allowing its traffic to pass through the agent</w:t>
+      </w:r>
+      <w:r>
+        <w:t xml:space="preserve">. </w:t>
+      </w:r>
+      <w:r>
+        <w:t xml:space="preserve">Upon receiving the user’s credentials it then uses an </w:t>
+      </w:r>
+      <w:r>
+        <w:t xml:space="preserve">REST </w:t>
+      </w:r>
+      <w:proofErr w:type="spellStart"/>
       <w:proofErr w:type="gramStart"/>
       <w:r>
-        <w:t>section ????????.</w:t>
-      </w:r>
+        <w:t>api</w:t>
+      </w:r>
+      <w:proofErr w:type="spellEnd"/>
       <w:proofErr w:type="gramEnd"/>
       <w:r>
         <w:t xml:space="preserve"> </w:t>
       </w:r>
-    </w:p>
-    <w:p>
-      <w:r>
-        <w:t xml:space="preserve">Forward </w:t>
-      </w:r>
-      <w:proofErr w:type="spellStart"/>
-      <w:r>
-        <w:t>proxying</w:t>
-      </w:r>
-      <w:proofErr w:type="spellEnd"/>
-      <w:r>
-        <w:t xml:space="preserve"> is when a user agent </w:t>
+      <w:r>
+        <w:t xml:space="preserve">on the policy server </w:t>
+      </w:r>
+      <w:r>
+        <w:t xml:space="preserve">to </w:t>
+      </w:r>
+      <w:r>
+        <w:t>a</w:t>
+      </w:r>
+      <w:r>
+        <w:t>uthenticat</w:t>
+      </w:r>
+      <w:r>
+        <w:t xml:space="preserve">e </w:t>
+      </w:r>
+      <w:r>
+        <w:t xml:space="preserve">the user. If successful, the </w:t>
+      </w:r>
+      <w:r>
+        <w:t xml:space="preserve">application </w:t>
+      </w:r>
+      <w:r>
+        <w:t xml:space="preserve">sets the </w:t>
+      </w:r>
+      <w:r>
+        <w:t>resultant token in a cookie and redirects the user agent back to the original URL.</w:t>
+      </w:r>
+    </w:p>
+    <w:p>
+      <w:r>
+        <w:t>Upon receiving the original request with the active cookie the agent now contacts the policy server asking if the URL is allowed to be access</w:t>
+      </w:r>
+      <w:r>
+        <w:t>ed</w:t>
+      </w:r>
+      <w:r>
+        <w:t xml:space="preserve"> by the user. The policy server consults all configured policies protecting that URL to see if the user meets any of the conditions for access and accordingly forbids access or allows the traffic onward to </w:t>
+      </w:r>
+      <w:r>
+        <w:t xml:space="preserve">be routed to </w:t>
+      </w:r>
+      <w:r>
+        <w:t xml:space="preserve">the </w:t>
+      </w:r>
+      <w:r>
+        <w:t xml:space="preserve">targeted </w:t>
+      </w:r>
+      <w:r>
+        <w:t>application.</w:t>
+      </w:r>
+    </w:p>
+    <w:p>
+      <w:pPr>
+        <w:pStyle w:val="Heading2"/>
+      </w:pPr>
+      <w:r>
+        <w:t>Canonical Versus Application Space Enforcement</w:t>
+      </w:r>
+    </w:p>
+    <w:p>
+      <w:r>
+        <w:t>A result of using a reverse proxy approach is that the agent evaluates URLs in the canonical space</w:t>
+      </w:r>
+      <w:r>
+        <w:t>, the URL</w:t>
+      </w:r>
+      <w:r>
+        <w:t>s that show in the user’s browser</w:t>
+      </w:r>
+      <w:r>
+        <w:t xml:space="preserve">. </w:t>
+      </w:r>
+      <w:r>
+        <w:t xml:space="preserve">The </w:t>
+      </w:r>
+      <w:r>
+        <w:t>rewriting</w:t>
+      </w:r>
+      <w:r>
+        <w:t xml:space="preserve"> proxy can and does rewrite URLs to accommodate some requirements of application implementation technologies. The java context is a notable example. The application residing at /</w:t>
+      </w:r>
+      <w:proofErr w:type="spellStart"/>
+      <w:r>
+        <w:t>mls</w:t>
+      </w:r>
+      <w:proofErr w:type="spellEnd"/>
+      <w:r>
+        <w:t>/</w:t>
+      </w:r>
+      <w:proofErr w:type="spellStart"/>
+      <w:r>
+        <w:t>mbr</w:t>
+      </w:r>
+      <w:proofErr w:type="spellEnd"/>
+      <w:r>
+        <w:t xml:space="preserve">… is a java application and more applications will be coming that will be mapped beneath the </w:t>
+      </w:r>
+      <w:proofErr w:type="spellStart"/>
+      <w:r>
+        <w:t>mls</w:t>
+      </w:r>
+      <w:proofErr w:type="spellEnd"/>
+      <w:r>
+        <w:t xml:space="preserve"> tier. </w:t>
+      </w:r>
+      <w:proofErr w:type="gramStart"/>
+      <w:r>
+        <w:t>But java contexts must be a single path level and this application’s java context root happens to be /</w:t>
+      </w:r>
+      <w:proofErr w:type="spellStart"/>
+      <w:r>
+        <w:t>mls</w:t>
+      </w:r>
+      <w:proofErr w:type="spellEnd"/>
+      <w:r>
+        <w:t>-membership</w:t>
+      </w:r>
+      <w:r>
+        <w:t>.</w:t>
+      </w:r>
+      <w:proofErr w:type="gramEnd"/>
+      <w:r>
+        <w:t xml:space="preserve"> T</w:t>
+      </w:r>
+      <w:r>
+        <w:t xml:space="preserve">he </w:t>
+      </w:r>
+      <w:r>
+        <w:t xml:space="preserve">rewriting </w:t>
+      </w:r>
+      <w:r>
+        <w:t>reverse proxy infrastructure rewrites the URL before it hits the application server.</w:t>
+      </w:r>
+    </w:p>
+    <w:p>
+      <w:r>
+        <w:t xml:space="preserve"> </w:t>
+      </w:r>
+      <w:r>
+        <w:t xml:space="preserve">This is a subtle but important point. </w:t>
+      </w:r>
+      <w:r>
+        <w:t>If enforcement of access were implemented within the application</w:t>
+      </w:r>
+      <w:r>
+        <w:t xml:space="preserve">s themselves via a filter in java or a rewriting module in </w:t>
+      </w:r>
+      <w:proofErr w:type="spellStart"/>
+      <w:r>
+        <w:t>xquery</w:t>
+      </w:r>
+      <w:proofErr w:type="spellEnd"/>
+      <w:r>
+        <w:t xml:space="preserve"> for example, </w:t>
+      </w:r>
+      <w:r>
+        <w:t xml:space="preserve">then the URLs used to enforce that access would be application space URLs not canonical space URLs. When problems arise with access to a specific resource and user call the help desk, the problematic URL being targeted </w:t>
       </w:r>
       <w:proofErr w:type="spellStart"/>
       <w:r>
@@ -287,27 +532,23 @@
       </w:r>
       <w:proofErr w:type="spellEnd"/>
       <w:r>
-        <w:t xml:space="preserve"> go to </w:t>
-      </w:r>
-      <w:r>
-        <w:t xml:space="preserve">servers directly but is told it must route all traffic through an http proxy and the proxy will </w:t>
-      </w:r>
-      <w:r>
-        <w:t>hit the resource for a given URL and spool the response back to the browser. Although disabled by default</w:t>
-      </w:r>
-      <w:r>
-        <w:t>,</w:t>
-      </w:r>
-      <w:r>
-        <w:t xml:space="preserve"> the simulator can be configured to allow forward </w:t>
-      </w:r>
-      <w:proofErr w:type="spellStart"/>
-      <w:r>
-        <w:t>proxying</w:t>
-      </w:r>
-      <w:proofErr w:type="spellEnd"/>
-      <w:r>
-        <w:t xml:space="preserve"> for testing certain SSO simulations which are discussed in </w:t>
+        <w:t xml:space="preserve"> be compared directly against the URLs configured in policies when using application space enforcement. With canonical space enforcement the URLs seen by the users match those in the policies.</w:t>
+      </w:r>
+    </w:p>
+    <w:p>
+      <w:pPr>
+        <w:pStyle w:val="Heading2"/>
+      </w:pPr>
+      <w:r>
+        <w:t>User Attribute Injection</w:t>
+      </w:r>
+    </w:p>
+    <w:p>
+      <w:r>
+        <w:t xml:space="preserve">In addition to enforcing access to URLs the agent is configured to inject a number of headers into each request passing onward to the application servers. </w:t>
+      </w:r>
+      <w:r>
+        <w:t xml:space="preserve">These headers will be discussed in more detail in </w:t>
       </w:r>
       <w:proofErr w:type="gramStart"/>
       <w:r>
@@ -317,6 +558,29 @@
       <w:r>
         <w:t xml:space="preserve"> </w:t>
       </w:r>
+      <w:r>
+        <w:t xml:space="preserve">One such header is an indication of the location of the REST </w:t>
+      </w:r>
+      <w:proofErr w:type="spellStart"/>
+      <w:proofErr w:type="gramStart"/>
+      <w:r>
+        <w:t>api</w:t>
+      </w:r>
+      <w:proofErr w:type="spellEnd"/>
+      <w:proofErr w:type="gramEnd"/>
+      <w:r>
+        <w:t xml:space="preserve"> used by the agent to protect resources. A library of utilities provided by the SSO team then allows applications to call to that REST </w:t>
+      </w:r>
+      <w:proofErr w:type="spellStart"/>
+      <w:proofErr w:type="gramStart"/>
+      <w:r>
+        <w:t>api</w:t>
+      </w:r>
+      <w:proofErr w:type="spellEnd"/>
+      <w:proofErr w:type="gramEnd"/>
+      <w:r>
+        <w:t xml:space="preserve"> and evaluate URL access decisions themselves. This allows an application designer to identify some resources by URIs that are not associated with a protocol for access like http but rather used only to protect some functionality in the application and conditionally allow access if the user is granted access according to policies. </w:t>
+      </w:r>
     </w:p>
     <w:p>
       <w:pPr>
@@ -328,26 +592,178 @@
         <w:rPr>
           <w:i/>
         </w:rPr>
-        <w:t xml:space="preserve">Reverse </w:t>
-      </w:r>
-      <w:proofErr w:type="spellStart"/>
-      <w:r>
+        <w:lastRenderedPageBreak/>
+        <w:t>Protecting Resource Access</w:t>
+      </w:r>
+    </w:p>
+    <w:p>
+      <w:r>
+        <w:t xml:space="preserve">For example, application B wants Bishops and members to see most of the landing page but one teaser section should only be seen by Bishops. That section can conditionally be rendered by protecting that resource by a designated URI like, “app://beta.lds.org/app-B/restricted-teaser-block”, and then granted to users with a condition of having the position of Bishop. </w:t>
+      </w:r>
+    </w:p>
+    <w:p>
+      <w:pPr>
         <w:rPr>
           <w:i/>
         </w:rPr>
-        <w:t>Proxying</w:t>
-      </w:r>
-      <w:proofErr w:type="spellEnd"/>
+      </w:pPr>
       <w:r>
         <w:rPr>
           <w:i/>
         </w:rPr>
-        <w:t xml:space="preserve"> and Enforcement</w:t>
-      </w:r>
-    </w:p>
-    <w:p>
-      <w:r>
-        <w:t xml:space="preserve">As shown in </w:t>
+        <w:t>Implementing Application Roles</w:t>
+      </w:r>
+    </w:p>
+    <w:p>
+      <w:r>
+        <w:t>For another example, application C uses the concept of roles to implement workflows</w:t>
+      </w:r>
+      <w:r>
+        <w:t xml:space="preserve">. URIs representing each role </w:t>
+      </w:r>
+      <w:proofErr w:type="gramStart"/>
+      <w:r>
+        <w:t>are</w:t>
+      </w:r>
+      <w:proofErr w:type="gramEnd"/>
+      <w:r>
+        <w:t xml:space="preserve"> crafted like, “app://beta.lds.org/app-C/role/ip-moderator”, and policies are crafted with a condition requiring the user have one of the </w:t>
+      </w:r>
+      <w:proofErr w:type="spellStart"/>
+      <w:r>
+        <w:t>lds</w:t>
+      </w:r>
+      <w:proofErr w:type="spellEnd"/>
+      <w:r>
+        <w:t xml:space="preserve"> account identifier in a given list. By delegating to the policy server asking if the user can access that URI the application can identify if the user has that role and act accordingly.</w:t>
+      </w:r>
+    </w:p>
+    <w:p>
+      <w:r>
+        <w:t xml:space="preserve">In both examples, the greatest benefit of placing the access characteristics in policies external to the application is that the policies can be adjusted without having to redeploy the application or requiring the application to implement its </w:t>
+      </w:r>
+      <w:r>
+        <w:t>own security database. If we wis</w:t>
+      </w:r>
+      <w:r>
+        <w:t xml:space="preserve">h to broaden the access to the Bishop’s teaser to his counselors that is easily achieved in the policy. If we need to add </w:t>
+      </w:r>
+      <w:r>
+        <w:t xml:space="preserve">an </w:t>
+      </w:r>
+      <w:r>
+        <w:t xml:space="preserve">additional user to those having the IP Moderator role </w:t>
+      </w:r>
+      <w:r>
+        <w:t>specific to application C</w:t>
+      </w:r>
+      <w:r>
+        <w:t xml:space="preserve"> we add them to the corresponding policy. </w:t>
+      </w:r>
+    </w:p>
+    <w:p>
+      <w:r>
+        <w:t xml:space="preserve">Such roles could be assigned by adding attributes into the </w:t>
+      </w:r>
+      <w:proofErr w:type="spellStart"/>
+      <w:r>
+        <w:t>ldap</w:t>
+      </w:r>
+      <w:proofErr w:type="spellEnd"/>
+      <w:r>
+        <w:t xml:space="preserve"> store for a user but this is an application role and applications come and go over time. Policies are designed to protect resources as in application </w:t>
+      </w:r>
+      <w:r>
+        <w:rPr>
+          <w:b/>
+        </w:rPr>
+        <w:t xml:space="preserve">B </w:t>
+      </w:r>
+      <w:r>
+        <w:t xml:space="preserve">or aggregate those who should have a given role as in application </w:t>
+      </w:r>
+      <w:r>
+        <w:rPr>
+          <w:b/>
+        </w:rPr>
+        <w:t>C</w:t>
+      </w:r>
+      <w:r>
+        <w:t xml:space="preserve">. As applications change so too will their resources and naturally requiring adjustment to the corresponding policies. Changes to the </w:t>
+      </w:r>
+      <w:proofErr w:type="spellStart"/>
+      <w:r>
+        <w:t>ldap</w:t>
+      </w:r>
+      <w:proofErr w:type="spellEnd"/>
+      <w:r>
+        <w:t xml:space="preserve"> store should be for longer lived, less changing data. </w:t>
+      </w:r>
+    </w:p>
+    <w:p>
+      <w:pPr>
+        <w:rPr>
+          <w:i/>
+        </w:rPr>
+      </w:pPr>
+      <w:r>
+        <w:rPr>
+          <w:i/>
+        </w:rPr>
+        <w:t>Interlinking Applications</w:t>
+      </w:r>
+    </w:p>
+    <w:p>
+      <w:r>
+        <w:t xml:space="preserve">An additional benefit arises when </w:t>
+      </w:r>
+      <w:r>
+        <w:t xml:space="preserve">using policies for </w:t>
+      </w:r>
+      <w:r>
+        <w:t xml:space="preserve">applications </w:t>
+      </w:r>
+      <w:r>
+        <w:t xml:space="preserve">that </w:t>
+      </w:r>
+      <w:r>
+        <w:t>interlink to each other. If access to a</w:t>
+      </w:r>
+      <w:r>
+        <w:t>n application is restricted by the</w:t>
+      </w:r>
+      <w:r>
+        <w:t xml:space="preserve"> URL </w:t>
+      </w:r>
+      <w:r>
+        <w:t xml:space="preserve">for that application </w:t>
+      </w:r>
+      <w:r>
+        <w:t xml:space="preserve">and a link to that application is embedded within another application </w:t>
+      </w:r>
+      <w:r>
+        <w:t xml:space="preserve">then </w:t>
+      </w:r>
+      <w:r>
+        <w:t>that single URL can be used both to prevent access via the agent and by restricting rendering of that link in the other application. As the access for a given user changes based on their being added to the policy both the link will appear in the second application and they will be allowed to access the application when the link is selected.</w:t>
+      </w:r>
+    </w:p>
+    <w:p>
+      <w:pPr>
+        <w:rPr>
+          <w:i/>
+        </w:rPr>
+      </w:pPr>
+      <w:r>
+        <w:rPr>
+          <w:i/>
+        </w:rPr>
+        <w:t>Cookies and Site Domains</w:t>
+      </w:r>
+    </w:p>
+    <w:p>
+      <w:r>
+        <w:t xml:space="preserve">One more important characteristic must be highlighted in </w:t>
       </w:r>
       <w:r>
         <w:fldChar w:fldCharType="begin"/>
@@ -371,456 +787,42 @@
         <w:fldChar w:fldCharType="end"/>
       </w:r>
       <w:r>
-        <w:t>,</w:t>
-      </w:r>
-      <w:r>
-        <w:t xml:space="preserve"> </w:t>
-      </w:r>
-      <w:r>
-        <w:t xml:space="preserve">traffic to the site actually resolved by DNS to hit a special reverse proxy known </w:t>
-      </w:r>
-      <w:r>
-        <w:t xml:space="preserve">in </w:t>
-      </w:r>
-      <w:proofErr w:type="spellStart"/>
-      <w:r>
-        <w:t>opensso</w:t>
-      </w:r>
-      <w:proofErr w:type="spellEnd"/>
-      <w:r>
-        <w:t xml:space="preserve"> terminology</w:t>
-      </w:r>
-      <w:r>
-        <w:t xml:space="preserve"> as an agent. An agent looks at each request and checks to see if that URL is in a list of unenforced URLs. If so then the traffic is </w:t>
-      </w:r>
-      <w:proofErr w:type="spellStart"/>
-      <w:r>
-        <w:t>proxied</w:t>
-      </w:r>
-      <w:proofErr w:type="spellEnd"/>
-      <w:r>
-        <w:t xml:space="preserve"> on to the appropriate application server cluster. If not then it must ensure access by the user is allowed. If the user does not have a currently active session the agent redirects the user agent to a sign-in page which also happens to be a special application </w:t>
-      </w:r>
-      <w:proofErr w:type="gramStart"/>
-      <w:r>
-        <w:t>whose</w:t>
-      </w:r>
-      <w:proofErr w:type="gramEnd"/>
-      <w:r>
-        <w:t xml:space="preserve"> URLs are in the unenforced list</w:t>
-      </w:r>
-      <w:r>
-        <w:t xml:space="preserve"> allowing its traffic to pass through the agent</w:t>
-      </w:r>
-      <w:r>
-        <w:t xml:space="preserve">. It serves up a sign-in page and accepts the posted form back with the user’s credentials. It then uses an </w:t>
-      </w:r>
-      <w:proofErr w:type="spellStart"/>
-      <w:r>
-        <w:t>opensso</w:t>
-      </w:r>
-      <w:proofErr w:type="spellEnd"/>
-      <w:r>
-        <w:t xml:space="preserve"> REST </w:t>
-      </w:r>
-      <w:proofErr w:type="spellStart"/>
-      <w:proofErr w:type="gramStart"/>
-      <w:r>
-        <w:t>api</w:t>
-      </w:r>
-      <w:proofErr w:type="spellEnd"/>
-      <w:proofErr w:type="gramEnd"/>
-      <w:r>
-        <w:t xml:space="preserve"> to attempt authentication for the user. If successful, the agent sets the </w:t>
-      </w:r>
-      <w:r>
-        <w:t>resultant token in a cookie and redirects the user agent back to the original URL.</w:t>
-      </w:r>
-    </w:p>
-    <w:p>
-      <w:r>
-        <w:t>Upon receiving the original request with the active cookie the agent now contacts the policy server asking if the URL is allowed to be access by the user. The policy server consults all configured policies protecting that URL to see if the user meets any of the conditions for access and accordingly forbids access or allows the traffic onward to the application server.</w:t>
-      </w:r>
-    </w:p>
-    <w:p>
-      <w:pPr>
-        <w:rPr>
-          <w:i/>
-        </w:rPr>
-      </w:pPr>
-      <w:r>
-        <w:rPr>
-          <w:i/>
-        </w:rPr>
-        <w:t>Canonical Versus Application Space Enforcement</w:t>
-      </w:r>
-    </w:p>
-    <w:p>
-      <w:r>
-        <w:t>A result of using a reverse proxy approach is that the agent evaluates URLs in the canonical space</w:t>
-      </w:r>
-      <w:r>
-        <w:t>, the URL space in the internet</w:t>
-      </w:r>
-      <w:r>
-        <w:t xml:space="preserve">. </w:t>
-      </w:r>
-      <w:r>
-        <w:t>The reverse proxy can and does rewrite URLs to accommodate some requirements of application implementation technologies. The java context is a notable example. The application residing at /</w:t>
-      </w:r>
-      <w:proofErr w:type="spellStart"/>
-      <w:r>
-        <w:t>mls</w:t>
-      </w:r>
-      <w:proofErr w:type="spellEnd"/>
-      <w:r>
-        <w:t>/</w:t>
-      </w:r>
-      <w:proofErr w:type="spellStart"/>
-      <w:r>
-        <w:t>mbr</w:t>
-      </w:r>
-      <w:proofErr w:type="spellEnd"/>
-      <w:r>
-        <w:t xml:space="preserve">… is a java application and more applications will be coming that will be mapped beneath the </w:t>
-      </w:r>
-      <w:proofErr w:type="spellStart"/>
-      <w:r>
-        <w:t>mls</w:t>
-      </w:r>
-      <w:proofErr w:type="spellEnd"/>
-      <w:r>
-        <w:t xml:space="preserve"> tier. But java contexts must be a single path level and this application’s java context root happens to be /</w:t>
-      </w:r>
-      <w:proofErr w:type="spellStart"/>
-      <w:r>
-        <w:t>mls</w:t>
-      </w:r>
-      <w:proofErr w:type="spellEnd"/>
-      <w:r>
-        <w:t xml:space="preserve">-membership and the reverse proxy infrastructure </w:t>
-      </w:r>
-      <w:proofErr w:type="gramStart"/>
-      <w:r>
-        <w:t>rewrites</w:t>
-      </w:r>
-      <w:proofErr w:type="gramEnd"/>
-      <w:r>
-        <w:t xml:space="preserve"> the URL before it hits the application server.</w:t>
-      </w:r>
-    </w:p>
-    <w:p>
-      <w:r>
-        <w:t xml:space="preserve"> </w:t>
-      </w:r>
-      <w:r>
-        <w:t xml:space="preserve">This is a subtle but important point. </w:t>
-      </w:r>
-      <w:r>
-        <w:t xml:space="preserve">If enforcement of access were implemented within the application then the URLs used to enforce that access would be application space URLs not canonical space URLs. When problems arise with access to a specific resource and user call the help desk, the problematic URL being targeted </w:t>
-      </w:r>
-      <w:proofErr w:type="spellStart"/>
-      <w:r>
-        <w:t>can not</w:t>
-      </w:r>
-      <w:proofErr w:type="spellEnd"/>
-      <w:r>
-        <w:t xml:space="preserve"> be compared directly against the URLs configured in policies when using application space enforcement. With canonical space enforcement the URLs seen by the users match those in the policies.</w:t>
-      </w:r>
-    </w:p>
-    <w:p>
-      <w:pPr>
-        <w:rPr>
-          <w:i/>
-        </w:rPr>
-      </w:pPr>
-      <w:r>
-        <w:rPr>
-          <w:i/>
-        </w:rPr>
+        <w:t xml:space="preserve">. The </w:t>
+      </w:r>
+      <w:r>
+        <w:t xml:space="preserve">cookie being used in the SSO environment matches the domain of the </w:t>
+      </w:r>
+      <w:r>
+        <w:t>site</w:t>
+      </w:r>
+      <w:r>
+        <w:t xml:space="preserve">. For example, the site is beta.lds.org and the domain of the cookies is configured to be “.lds.org”. Therefore, when requests are made to the site the cookie is passed in identifying the user </w:t>
+      </w:r>
+      <w:proofErr w:type="spellStart"/>
+      <w:r>
+        <w:t>toi</w:t>
+      </w:r>
+      <w:proofErr w:type="spellEnd"/>
+      <w:r>
+        <w:t xml:space="preserve"> the agent and to the application. </w:t>
+      </w:r>
+      <w:r>
+        <w:t xml:space="preserve">If the domain of the cookie does not match that of the </w:t>
+      </w:r>
+      <w:r>
+        <w:t xml:space="preserve">site then the cookie will not be submitted and result in a ping pong effect with the request hitting the agent, the agent redirecting to the sign-in page since it sees no valid </w:t>
+      </w:r>
+      <w:proofErr w:type="spellStart"/>
+      <w:r>
+        <w:t>seesion</w:t>
+      </w:r>
+      <w:proofErr w:type="spellEnd"/>
+      <w:r>
+        <w:t xml:space="preserve"> cookie, </w:t>
+      </w:r>
+      <w:r>
         <w:lastRenderedPageBreak/>
-        <w:t>User Attribute Injection</w:t>
-      </w:r>
-    </w:p>
-    <w:p>
-      <w:r>
-        <w:t xml:space="preserve">In addition to enforcing access to URLs the agent is configured to inject a number of headers into each request passing onward to the application servers. </w:t>
-      </w:r>
-      <w:r>
-        <w:t xml:space="preserve">These headers will be discussed in more detail in </w:t>
-      </w:r>
-      <w:proofErr w:type="gramStart"/>
-      <w:r>
-        <w:t>section ???????.</w:t>
-      </w:r>
-      <w:proofErr w:type="gramEnd"/>
-      <w:r>
-        <w:t xml:space="preserve"> </w:t>
-      </w:r>
-      <w:r>
-        <w:t xml:space="preserve">One such header is an indication of the location of the REST </w:t>
-      </w:r>
-      <w:proofErr w:type="spellStart"/>
-      <w:proofErr w:type="gramStart"/>
-      <w:r>
-        <w:t>api</w:t>
-      </w:r>
-      <w:proofErr w:type="spellEnd"/>
-      <w:proofErr w:type="gramEnd"/>
-      <w:r>
-        <w:t xml:space="preserve"> used by the agent to protect resources. A library of utilities provided by the SSO team then allows applications to call to that REST </w:t>
-      </w:r>
-      <w:proofErr w:type="spellStart"/>
-      <w:proofErr w:type="gramStart"/>
-      <w:r>
-        <w:t>api</w:t>
-      </w:r>
-      <w:proofErr w:type="spellEnd"/>
-      <w:proofErr w:type="gramEnd"/>
-      <w:r>
-        <w:t xml:space="preserve"> and evaluate URL access decisions themselves. This allows an application designer to identify some resources by URIs that are not associated with a protocol for access like http but rather used only to protect some functionality in the application and conditionally allow access if the user is granted access according to policies. </w:t>
-      </w:r>
-    </w:p>
-    <w:p>
-      <w:pPr>
-        <w:rPr>
-          <w:i/>
-        </w:rPr>
-      </w:pPr>
-      <w:r>
-        <w:rPr>
-          <w:i/>
-        </w:rPr>
-        <w:t>Protecting Resource Access</w:t>
-      </w:r>
-    </w:p>
-    <w:p>
-      <w:r>
-        <w:t xml:space="preserve">For example, application B wants Bishops and members to see most of the landing page but one teaser section should only be seen by Bishops. That section can conditionally be rendered by protecting that resource by a designated URI like, “app://beta.lds.org/app-B/restricted-teaser-block”, and then granted to users with a condition of having the position of Bishop. </w:t>
-      </w:r>
-    </w:p>
-    <w:p>
-      <w:pPr>
-        <w:rPr>
-          <w:i/>
-        </w:rPr>
-      </w:pPr>
-      <w:r>
-        <w:rPr>
-          <w:i/>
-        </w:rPr>
-        <w:t>Implementing Application Roles</w:t>
-      </w:r>
-    </w:p>
-    <w:p>
-      <w:r>
-        <w:t>For another example, application C uses the concept of roles to implement workflows</w:t>
-      </w:r>
-      <w:r>
-        <w:t xml:space="preserve">. URIs representing each role </w:t>
-      </w:r>
-      <w:proofErr w:type="gramStart"/>
-      <w:r>
-        <w:t>are</w:t>
-      </w:r>
-      <w:proofErr w:type="gramEnd"/>
-      <w:r>
-        <w:t xml:space="preserve"> crafted like, “app://beta.lds.org/app-C/role/ip-moderator”, and policies are crafted with a condition requiring the user have one of the </w:t>
-      </w:r>
-      <w:proofErr w:type="spellStart"/>
-      <w:r>
-        <w:t>lds</w:t>
-      </w:r>
-      <w:proofErr w:type="spellEnd"/>
-      <w:r>
-        <w:t xml:space="preserve"> account identifier in a given list. By delegating to the policy server asking if the user can access that URI the application can identify if the user has that role and act accordingly.</w:t>
-      </w:r>
-    </w:p>
-    <w:p>
-      <w:r>
-        <w:t xml:space="preserve">In both examples, the greatest benefit of placing the access characteristics in policies external to the application is that the policies can be adjusted without having to redeploy the application or requiring the application to implement its </w:t>
-      </w:r>
-      <w:r>
-        <w:t>own security database. If we wis</w:t>
-      </w:r>
-      <w:r>
-        <w:t xml:space="preserve">h to broaden the access to the Bishop’s teaser to his counselors that is easily achieved in the policy. If we need to add </w:t>
-      </w:r>
-      <w:r>
-        <w:t xml:space="preserve">an </w:t>
-      </w:r>
-      <w:r>
-        <w:t xml:space="preserve">additional user to those having the IP Moderator role </w:t>
-      </w:r>
-      <w:r>
-        <w:t>specific to application C</w:t>
-      </w:r>
-      <w:r>
-        <w:t xml:space="preserve"> we add them to the corresponding policy. </w:t>
-      </w:r>
-    </w:p>
-    <w:p>
-      <w:r>
-        <w:t xml:space="preserve">Such roles could be assigned by adding attributes into the </w:t>
-      </w:r>
-      <w:proofErr w:type="spellStart"/>
-      <w:r>
-        <w:t>ldap</w:t>
-      </w:r>
-      <w:proofErr w:type="spellEnd"/>
-      <w:r>
-        <w:t xml:space="preserve"> store for a user but this is an application role and applications come and go over time. Policies are designed to protect resources as in application </w:t>
-      </w:r>
-      <w:r>
-        <w:rPr>
-          <w:b/>
-        </w:rPr>
-        <w:t xml:space="preserve">B </w:t>
-      </w:r>
-      <w:r>
-        <w:t xml:space="preserve">or aggregate those who should have a given role as in application </w:t>
-      </w:r>
-      <w:r>
-        <w:rPr>
-          <w:b/>
-        </w:rPr>
-        <w:t>C</w:t>
-      </w:r>
-      <w:r>
-        <w:t xml:space="preserve">. As applications change so too will their resources and naturally requiring adjustment to the corresponding policies. Changes to the </w:t>
-      </w:r>
-      <w:proofErr w:type="spellStart"/>
-      <w:r>
-        <w:t>ldap</w:t>
-      </w:r>
-      <w:proofErr w:type="spellEnd"/>
-      <w:r>
-        <w:t xml:space="preserve"> store should be for longer lived, less changing data. </w:t>
-      </w:r>
-    </w:p>
-    <w:p>
-      <w:pPr>
-        <w:rPr>
-          <w:i/>
-        </w:rPr>
-      </w:pPr>
-      <w:r>
-        <w:rPr>
-          <w:i/>
-        </w:rPr>
-        <w:t>Interlinking Applications</w:t>
-      </w:r>
-    </w:p>
-    <w:p>
-      <w:r>
-        <w:t xml:space="preserve">An additional benefit arises when </w:t>
-      </w:r>
-      <w:r>
-        <w:t xml:space="preserve">using policies for </w:t>
-      </w:r>
-      <w:r>
-        <w:t xml:space="preserve">applications </w:t>
-      </w:r>
-      <w:r>
-        <w:t xml:space="preserve">that </w:t>
-      </w:r>
-      <w:r>
-        <w:t>interlink to each other. If access to a</w:t>
-      </w:r>
-      <w:r>
-        <w:t>n application is restricted by the</w:t>
-      </w:r>
-      <w:r>
-        <w:t xml:space="preserve"> URL </w:t>
-      </w:r>
-      <w:r>
-        <w:t xml:space="preserve">for that application </w:t>
-      </w:r>
-      <w:r>
-        <w:t xml:space="preserve">and a link to that application is embedded within another application </w:t>
-      </w:r>
-      <w:r>
-        <w:t xml:space="preserve">then </w:t>
-      </w:r>
-      <w:r>
-        <w:t xml:space="preserve">that single URL can be used both to prevent access via the agent and by restricting rendering of that link in the other application. As the access for a given user changes based on </w:t>
-      </w:r>
-      <w:r>
-        <w:lastRenderedPageBreak/>
-        <w:t>their being added to the policy both the link will appear in the second application and they will be allowed to access the application when the link is selected.</w:t>
-      </w:r>
-    </w:p>
-    <w:p>
-      <w:pPr>
-        <w:rPr>
-          <w:i/>
-        </w:rPr>
-      </w:pPr>
-      <w:r>
-        <w:rPr>
-          <w:i/>
-        </w:rPr>
-        <w:t>Cookies and Site Domains</w:t>
-      </w:r>
-    </w:p>
-    <w:p>
-      <w:r>
-        <w:t xml:space="preserve">One more important characteristic must be highlighted in </w:t>
-      </w:r>
-      <w:r>
-        <w:fldChar w:fldCharType="begin"/>
-      </w:r>
-      <w:r>
-        <w:instrText xml:space="preserve"> REF _Ref248935009 \h </w:instrText>
-      </w:r>
-      <w:r>
-        <w:fldChar w:fldCharType="separate"/>
-      </w:r>
-      <w:r>
-        <w:t xml:space="preserve">Figure </w:t>
-      </w:r>
-      <w:r>
-        <w:rPr>
-          <w:noProof/>
-        </w:rPr>
-        <w:t>1</w:t>
-      </w:r>
-      <w:r>
-        <w:fldChar w:fldCharType="end"/>
-      </w:r>
-      <w:r>
-        <w:t xml:space="preserve">. The </w:t>
-      </w:r>
-      <w:r>
-        <w:t xml:space="preserve">cookie being used in the SSO environment matches the domain of the </w:t>
-      </w:r>
-      <w:r>
-        <w:t>site</w:t>
-      </w:r>
-      <w:r>
-        <w:t xml:space="preserve">. For example, the site is beta.lds.org and the domain of the cookies is configured to be “.lds.org”. Therefore, when requests are made to the site the cookie is passed in identifying the user </w:t>
-      </w:r>
-      <w:proofErr w:type="spellStart"/>
-      <w:r>
-        <w:t>toi</w:t>
-      </w:r>
-      <w:proofErr w:type="spellEnd"/>
-      <w:r>
-        <w:t xml:space="preserve"> the agent and to the application. </w:t>
-      </w:r>
-      <w:r>
-        <w:t xml:space="preserve">If the domain of the cookie does not match that of the </w:t>
-      </w:r>
-      <w:r>
-        <w:t xml:space="preserve">site then the cookie will not be submitted and result in a ping pong effect with the request hitting the agent, the agent redirecting to the sign-in page since it sees no valid </w:t>
-      </w:r>
-      <w:proofErr w:type="spellStart"/>
-      <w:r>
-        <w:t>seesion</w:t>
-      </w:r>
-      <w:proofErr w:type="spellEnd"/>
-      <w:r>
-        <w:t xml:space="preserve"> cookie, the sign-in page seeing the valid cookie and redirecting back to the agent, and so on until the browser stops the loop and indicates a problem or spins indefinitely. </w:t>
+        <w:t xml:space="preserve">the sign-in page seeing the valid cookie and redirecting back to the agent, and so on until the browser stops the loop and indicates a problem or spins indefinitely. </w:t>
       </w:r>
     </w:p>
     <w:p>
@@ -919,7 +921,6 @@
       </w:pPr>
       <w:bookmarkStart w:id="1" w:name="_Ref249022440"/>
       <w:r>
-        <w:lastRenderedPageBreak/>
         <w:t xml:space="preserve">Figure </w:t>
       </w:r>
       <w:fldSimple w:instr=" SEQ Figure \* ARABIC ">
@@ -1044,6 +1045,7 @@
         <w:rPr>
           <w:b w:val="0"/>
         </w:rPr>
+        <w:lastRenderedPageBreak/>
         <w:t>Aliases</w:t>
       </w:r>
       <w:r>
@@ -1141,11 +1143,7 @@
         <w:t xml:space="preserve"> references</w:t>
       </w:r>
       <w:r>
-        <w:t xml:space="preserve">. </w:t>
-      </w:r>
-      <w:r>
-        <w:lastRenderedPageBreak/>
-        <w:t xml:space="preserve">In either </w:t>
+        <w:t xml:space="preserve">. In either </w:t>
       </w:r>
       <w:r>
         <w:t>case macro</w:t>
@@ -2271,6 +2269,7 @@
     <w:p>
       <w:proofErr w:type="gramStart"/>
       <w:r>
+        <w:lastRenderedPageBreak/>
         <w:t>be</w:t>
       </w:r>
       <w:proofErr w:type="gramEnd"/>
@@ -2321,11 +2320,7 @@
       </w:r>
       <w:proofErr w:type="spellEnd"/>
       <w:r>
-        <w:t xml:space="preserve"> element to tell the simulator to listen on that port for its console and it is also used in specifying </w:t>
-      </w:r>
-      <w:r>
-        <w:lastRenderedPageBreak/>
-        <w:t xml:space="preserve">via the </w:t>
+        <w:t xml:space="preserve"> element to tell the simulator to listen on that port for its console and it is also used in specifying via the </w:t>
       </w:r>
       <w:proofErr w:type="spellStart"/>
       <w:r>
@@ -2899,6 +2894,72 @@
     </w:p>
     <w:p/>
     <w:p>
+      <w:r>
+        <w:t>Scratch pad------</w:t>
+      </w:r>
+    </w:p>
+    <w:p/>
+    <w:p>
+      <w:r>
+        <w:t xml:space="preserve">The mapping of incoming traffic for a single site to various backend applications is known as reverse </w:t>
+      </w:r>
+      <w:proofErr w:type="spellStart"/>
+      <w:r>
+        <w:t>proxying</w:t>
+      </w:r>
+      <w:proofErr w:type="spellEnd"/>
+      <w:r>
+        <w:t xml:space="preserve">. The simulator supports this feature through configuring what are known as context mappings as is explained in </w:t>
+      </w:r>
+      <w:proofErr w:type="gramStart"/>
+      <w:r>
+        <w:t>section ????????.</w:t>
+      </w:r>
+      <w:proofErr w:type="gramEnd"/>
+      <w:r>
+        <w:t xml:space="preserve"> </w:t>
+      </w:r>
+    </w:p>
+    <w:p>
+      <w:r>
+        <w:lastRenderedPageBreak/>
+        <w:t xml:space="preserve">Forward </w:t>
+      </w:r>
+      <w:proofErr w:type="spellStart"/>
+      <w:r>
+        <w:t>proxying</w:t>
+      </w:r>
+      <w:proofErr w:type="spellEnd"/>
+      <w:r>
+        <w:t xml:space="preserve"> is when a user agent </w:t>
+      </w:r>
+      <w:proofErr w:type="spellStart"/>
+      <w:r>
+        <w:t>can not</w:t>
+      </w:r>
+      <w:proofErr w:type="spellEnd"/>
+      <w:r>
+        <w:t xml:space="preserve"> go to servers directly but is told it must route all traffic through an http proxy and the proxy will hit the resource for a given URL and spool the response back to the browser. Although disabled by default, the simulator can be configured to allow forward </w:t>
+      </w:r>
+      <w:proofErr w:type="spellStart"/>
+      <w:r>
+        <w:t>proxying</w:t>
+      </w:r>
+      <w:proofErr w:type="spellEnd"/>
+      <w:r>
+        <w:t xml:space="preserve"> for testing certain SSO simulations which are discussed in </w:t>
+      </w:r>
+      <w:proofErr w:type="gramStart"/>
+      <w:r>
+        <w:t>section ???????.</w:t>
+      </w:r>
+      <w:proofErr w:type="gramEnd"/>
+      <w:r>
+        <w:t xml:space="preserve"> </w:t>
+      </w:r>
+    </w:p>
+    <w:p/>
+    <w:p>
       <w:pPr>
         <w:pStyle w:val="Heading1"/>
       </w:pPr>
@@ -3961,7 +4022,6 @@
           <w:sz w:val="20"/>
           <w:szCs w:val="20"/>
         </w:rPr>
-        <w:lastRenderedPageBreak/>
         <w:t>&lt;!</w:t>
       </w:r>
       <w:r>
@@ -5928,6 +5988,7 @@
           <w:sz w:val="20"/>
           <w:szCs w:val="20"/>
         </w:rPr>
+        <w:lastRenderedPageBreak/>
         <w:t>&lt;!</w:t>
       </w:r>
       <w:r>
@@ -6927,6 +6988,30 @@
       <w:szCs w:val="28"/>
     </w:rPr>
   </w:style>
+  <w:style w:type="paragraph" w:styleId="Heading2">
+    <w:name w:val="heading 2"/>
+    <w:basedOn w:val="Normal"/>
+    <w:next w:val="Normal"/>
+    <w:link w:val="Heading2Char"/>
+    <w:uiPriority w:val="9"/>
+    <w:unhideWhenUsed/>
+    <w:qFormat/>
+    <w:rsid w:val="003466F9"/>
+    <w:pPr>
+      <w:keepNext/>
+      <w:keepLines/>
+      <w:spacing w:before="200" w:after="0"/>
+      <w:outlineLvl w:val="1"/>
+    </w:pPr>
+    <w:rPr>
+      <w:rFonts w:asciiTheme="majorHAnsi" w:eastAsiaTheme="majorEastAsia" w:hAnsiTheme="majorHAnsi" w:cstheme="majorBidi"/>
+      <w:b/>
+      <w:bCs/>
+      <w:color w:val="4F81BD" w:themeColor="accent1"/>
+      <w:sz w:val="26"/>
+      <w:szCs w:val="26"/>
+    </w:rPr>
+  </w:style>
   <w:style w:type="character" w:default="1" w:styleId="DefaultParagraphFont">
     <w:name w:val="Default Paragraph Font"/>
     <w:uiPriority w:val="1"/>
@@ -7018,6 +7103,21 @@
       <w:color w:val="365F91" w:themeColor="accent1" w:themeShade="BF"/>
       <w:sz w:val="28"/>
       <w:szCs w:val="28"/>
+    </w:rPr>
+  </w:style>
+  <w:style w:type="character" w:customStyle="1" w:styleId="Heading2Char">
+    <w:name w:val="Heading 2 Char"/>
+    <w:basedOn w:val="DefaultParagraphFont"/>
+    <w:link w:val="Heading2"/>
+    <w:uiPriority w:val="9"/>
+    <w:rsid w:val="003466F9"/>
+    <w:rPr>
+      <w:rFonts w:asciiTheme="majorHAnsi" w:eastAsiaTheme="majorEastAsia" w:hAnsiTheme="majorHAnsi" w:cstheme="majorBidi"/>
+      <w:b/>
+      <w:bCs/>
+      <w:color w:val="4F81BD" w:themeColor="accent1"/>
+      <w:sz w:val="26"/>
+      <w:szCs w:val="26"/>
     </w:rPr>
   </w:style>
 </w:styles>

</xml_diff>